<commit_message>
Build prompt programmatically based on user info
</commit_message>
<xml_diff>
--- a/tailored_application_pipeline/inputs/cv_template/cv_template.docx
+++ b/tailored_application_pipeline/inputs/cv_template/cv_template.docx
@@ -390,7 +390,7 @@
                       <w:b/>
                       <w:bCs/>
                     </w:rPr>
-                    <w:t xml:space="preserve"> | join(', ') </w:t>
+                    <w:t xml:space="preserve"> </w:t>
                   </w:r>
                   <w:r>
                     <w:rPr>
@@ -468,7 +468,7 @@
                       <w:b/>
                       <w:bCs/>
                     </w:rPr>
-                    <w:t xml:space="preserve"> | join(', ') </w:t>
+                    <w:t xml:space="preserve"> </w:t>
                   </w:r>
                   <w:r>
                     <w:rPr>
@@ -573,7 +573,7 @@
                       <w:b/>
                       <w:bCs/>
                     </w:rPr>
-                    <w:t xml:space="preserve"> | join(', ') </w:t>
+                    <w:t xml:space="preserve"> </w:t>
                   </w:r>
                   <w:r>
                     <w:rPr>
@@ -696,7 +696,7 @@
                       <w:b/>
                       <w:bCs/>
                     </w:rPr>
-                    <w:t xml:space="preserve"> | join(', ') </w:t>
+                    <w:t xml:space="preserve"> </w:t>
                   </w:r>
                   <w:r>
                     <w:rPr>

</xml_diff>